<commit_message>
Edit lembar persetujuan penggandaan.
</commit_message>
<xml_diff>
--- a/TAHAP 4 - NEXT/Form/PersetujuanPenggandaan.docx
+++ b/TAHAP 4 - NEXT/Form/PersetujuanPenggandaan.docx
@@ -1,6 +1,6 @@
 
 <file path=word/document.xml><?xml version="1.0" encoding="utf-8"?>
-<w:document xmlns:wpc="http://schemas.microsoft.com/office/word/2010/wordprocessingCanvas" xmlns:mc="http://schemas.openxmlformats.org/markup-compatibility/2006" xmlns:o="urn:schemas-microsoft-com:office:office" xmlns:r="http://schemas.openxmlformats.org/officeDocument/2006/relationships" xmlns:m="http://schemas.openxmlformats.org/officeDocument/2006/math" xmlns:v="urn:schemas-microsoft-com:vml" xmlns:wp14="http://schemas.microsoft.com/office/word/2010/wordprocessingDrawing" xmlns:wp="http://schemas.openxmlformats.org/drawingml/2006/wordprocessingDrawing" xmlns:w10="urn:schemas-microsoft-com:office:word" xmlns:w="http://schemas.openxmlformats.org/wordprocessingml/2006/main" xmlns:w14="http://schemas.microsoft.com/office/word/2010/wordml" xmlns:w15="http://schemas.microsoft.com/office/word/2012/wordml" xmlns:wpg="http://schemas.microsoft.com/office/word/2010/wordprocessingGroup" xmlns:wpi="http://schemas.microsoft.com/office/word/2010/wordprocessingInk" xmlns:wne="http://schemas.microsoft.com/office/word/2006/wordml" xmlns:wps="http://schemas.microsoft.com/office/word/2010/wordprocessingShape" mc:Ignorable="w14 w15 wp14">
+<w:document xmlns:wpc="http://schemas.microsoft.com/office/word/2010/wordprocessingCanvas" xmlns:cx="http://schemas.microsoft.com/office/drawing/2014/chartex" xmlns:cx1="http://schemas.microsoft.com/office/drawing/2015/9/8/chartex" xmlns:cx2="http://schemas.microsoft.com/office/drawing/2015/10/21/chartex" xmlns:cx3="http://schemas.microsoft.com/office/drawing/2016/5/9/chartex" xmlns:cx4="http://schemas.microsoft.com/office/drawing/2016/5/10/chartex" xmlns:cx5="http://schemas.microsoft.com/office/drawing/2016/5/11/chartex" xmlns:cx6="http://schemas.microsoft.com/office/drawing/2016/5/12/chartex" xmlns:cx7="http://schemas.microsoft.com/office/drawing/2016/5/13/chartex" xmlns:cx8="http://schemas.microsoft.com/office/drawing/2016/5/14/chartex" xmlns:mc="http://schemas.openxmlformats.org/markup-compatibility/2006" xmlns:aink="http://schemas.microsoft.com/office/drawing/2016/ink" xmlns:am3d="http://schemas.microsoft.com/office/drawing/2017/model3d" xmlns:o="urn:schemas-microsoft-com:office:office" xmlns:r="http://schemas.openxmlformats.org/officeDocument/2006/relationships" xmlns:m="http://schemas.openxmlformats.org/officeDocument/2006/math" xmlns:v="urn:schemas-microsoft-com:vml" xmlns:wp14="http://schemas.microsoft.com/office/word/2010/wordprocessingDrawing" xmlns:wp="http://schemas.openxmlformats.org/drawingml/2006/wordprocessingDrawing" xmlns:w10="urn:schemas-microsoft-com:office:word" xmlns:w="http://schemas.openxmlformats.org/wordprocessingml/2006/main" xmlns:w14="http://schemas.microsoft.com/office/word/2010/wordml" xmlns:w15="http://schemas.microsoft.com/office/word/2012/wordml" xmlns:w16cid="http://schemas.microsoft.com/office/word/2016/wordml/cid" xmlns:w16se="http://schemas.microsoft.com/office/word/2015/wordml/symex" xmlns:wpg="http://schemas.microsoft.com/office/word/2010/wordprocessingGroup" xmlns:wpi="http://schemas.microsoft.com/office/word/2010/wordprocessingInk" xmlns:wne="http://schemas.microsoft.com/office/word/2006/wordml" xmlns:wps="http://schemas.microsoft.com/office/word/2010/wordprocessingShape" mc:Ignorable="w14 w15 w16se w16cid wp14">
   <w:body>
     <w:p>
       <w:pPr>
@@ -328,8 +328,6 @@
         </w:rPr>
         <w:tab/>
       </w:r>
-      <w:bookmarkStart w:id="0" w:name="_GoBack"/>
-      <w:bookmarkEnd w:id="0"/>
     </w:p>
     <w:p>
       <w:pPr>
@@ -474,7 +472,7 @@
           <w:kern w:val="24"/>
           <w:lang w:val="id-ID"/>
         </w:rPr>
-        <w:t>Romi Fadillah Rahmat, B.Comp.Sc., M.Sc.</w:t>
+        <w:t xml:space="preserve">Sarah Purnamawati, S.T., M.Sc.      </w:t>
       </w:r>
       <w:r>
         <w:rPr>
@@ -484,7 +482,16 @@
           <w:lang w:val="id-ID"/>
         </w:rPr>
         <w:tab/>
-        <w:t>1.</w:t>
+        <w:t>1</w:t>
+      </w:r>
+      <w:r>
+        <w:rPr>
+          <w:rFonts w:eastAsia="+mn-ea"/>
+          <w:color w:val="000000"/>
+          <w:kern w:val="24"/>
+          <w:lang w:val="id-ID"/>
+        </w:rPr>
+        <w:t>.</w:t>
       </w:r>
     </w:p>
     <w:p>
@@ -514,16 +521,7 @@
           <w:kern w:val="24"/>
           <w:lang w:val="id-ID"/>
         </w:rPr>
-        <w:t>NI</w:t>
-      </w:r>
-      <w:r>
-        <w:rPr>
-          <w:rFonts w:eastAsia="+mn-ea"/>
-          <w:color w:val="000000"/>
-          <w:kern w:val="24"/>
-          <w:lang w:val="id-ID"/>
-        </w:rPr>
-        <w:t>P</w:t>
+        <w:t>NIP</w:t>
       </w:r>
       <w:r>
         <w:rPr>
@@ -551,7 +549,7 @@
           <w:kern w:val="24"/>
           <w:lang w:val="id-ID"/>
         </w:rPr>
-        <w:t>19860303 201012 1 004</w:t>
+        <w:t>19830226 201012 2 003</w:t>
       </w:r>
     </w:p>
     <w:p>
@@ -566,7 +564,6 @@
         <w:kinsoku w:val="0"/>
         <w:overflowPunct w:val="0"/>
         <w:spacing w:before="0" w:beforeAutospacing="0" w:after="0" w:afterAutospacing="0" w:line="360" w:lineRule="auto"/>
-        <w:ind w:firstLine="720"/>
         <w:textAlignment w:val="baseline"/>
         <w:rPr>
           <w:rFonts w:eastAsia="+mn-ea"/>
@@ -691,7 +688,7 @@
           <w:kern w:val="24"/>
           <w:lang w:val="id-ID"/>
         </w:rPr>
-        <w:t xml:space="preserve">Dr. Maya Silvi Lydia, B.Sc., M.Sc. </w:t>
+        <w:t xml:space="preserve">Ainul Hizriadi, S.Kom., M.Sc.        </w:t>
       </w:r>
       <w:r>
         <w:rPr>
@@ -701,7 +698,16 @@
           <w:lang w:val="id-ID"/>
         </w:rPr>
         <w:tab/>
-        <w:t>2.</w:t>
+        <w:t>2</w:t>
+      </w:r>
+      <w:r>
+        <w:rPr>
+          <w:rFonts w:eastAsia="+mn-ea"/>
+          <w:color w:val="000000"/>
+          <w:kern w:val="24"/>
+          <w:lang w:val="id-ID"/>
+        </w:rPr>
+        <w:t>.</w:t>
       </w:r>
     </w:p>
     <w:p>
@@ -721,7 +727,7 @@
           <w:rFonts w:eastAsia="+mn-ea"/>
           <w:color w:val="000000"/>
           <w:kern w:val="24"/>
-          <w:lang w:val="id-ID"/>
+          <w:lang w:val="en-ID"/>
         </w:rPr>
       </w:pPr>
       <w:r>
@@ -759,7 +765,16 @@
           <w:kern w:val="24"/>
           <w:lang w:val="id-ID"/>
         </w:rPr>
-        <w:t>19740127 200212 2 001</w:t>
+        <w:t>19851</w:t>
+      </w:r>
+      <w:r>
+        <w:rPr>
+          <w:rFonts w:eastAsia="+mn-ea"/>
+          <w:color w:val="000000"/>
+          <w:kern w:val="24"/>
+          <w:lang w:val="en-ID"/>
+        </w:rPr>
+        <w:t>027 201706 1 001</w:t>
       </w:r>
     </w:p>
     <w:p>
@@ -869,7 +884,7 @@
           <w:kern w:val="24"/>
           <w:lang w:val="id-ID"/>
         </w:rPr>
-        <w:t xml:space="preserve">Sarah Purnamawati, S.T., M.Sc.      </w:t>
+        <w:t>Romi Fadillah Rahmat, B.Comp.Sc., M.Sc.</w:t>
       </w:r>
       <w:r>
         <w:rPr>
@@ -879,7 +894,24 @@
           <w:lang w:val="id-ID"/>
         </w:rPr>
         <w:tab/>
-        <w:t>3.</w:t>
+      </w:r>
+      <w:r>
+        <w:rPr>
+          <w:rFonts w:eastAsia="+mn-ea"/>
+          <w:color w:val="000000"/>
+          <w:kern w:val="24"/>
+          <w:lang w:val="en-ID"/>
+        </w:rPr>
+        <w:t>3</w:t>
+      </w:r>
+      <w:r>
+        <w:rPr>
+          <w:rFonts w:eastAsia="+mn-ea"/>
+          <w:color w:val="000000"/>
+          <w:kern w:val="24"/>
+          <w:lang w:val="id-ID"/>
+        </w:rPr>
+        <w:t>.</w:t>
       </w:r>
     </w:p>
     <w:p>
@@ -909,7 +941,16 @@
           <w:kern w:val="24"/>
           <w:lang w:val="id-ID"/>
         </w:rPr>
-        <w:t>NIP</w:t>
+        <w:t>NI</w:t>
+      </w:r>
+      <w:r>
+        <w:rPr>
+          <w:rFonts w:eastAsia="+mn-ea"/>
+          <w:color w:val="000000"/>
+          <w:kern w:val="24"/>
+          <w:lang w:val="id-ID"/>
+        </w:rPr>
+        <w:t>P</w:t>
       </w:r>
       <w:r>
         <w:rPr>
@@ -937,7 +978,7 @@
           <w:kern w:val="24"/>
           <w:lang w:val="id-ID"/>
         </w:rPr>
-        <w:t>19830226 201012 2 003</w:t>
+        <w:t>19860303 201012 1 004</w:t>
       </w:r>
     </w:p>
     <w:p>
@@ -1033,7 +1074,7 @@
           <w:kern w:val="24"/>
           <w:lang w:val="id-ID"/>
         </w:rPr>
-        <w:t xml:space="preserve">Ainul Hizriadi, S.Kom., M.Sc.        </w:t>
+        <w:t xml:space="preserve">Dr. Maya Silvi Lydia, B.Sc., M.Sc. </w:t>
       </w:r>
       <w:r>
         <w:rPr>
@@ -1043,7 +1084,18 @@
           <w:lang w:val="id-ID"/>
         </w:rPr>
         <w:tab/>
-        <w:t>4.</w:t>
+        <w:t>4</w:t>
+      </w:r>
+      <w:bookmarkStart w:id="0" w:name="_GoBack"/>
+      <w:bookmarkEnd w:id="0"/>
+      <w:r>
+        <w:rPr>
+          <w:rFonts w:eastAsia="+mn-ea"/>
+          <w:color w:val="000000"/>
+          <w:kern w:val="24"/>
+          <w:lang w:val="id-ID"/>
+        </w:rPr>
+        <w:t>.</w:t>
       </w:r>
     </w:p>
     <w:p>
@@ -1101,8 +1153,30 @@
           <w:kern w:val="24"/>
           <w:lang w:val="id-ID"/>
         </w:rPr>
-        <w:t>-</w:t>
-      </w:r>
+        <w:t>19740127 200212 2 001</w:t>
+      </w:r>
+    </w:p>
+    <w:p>
+      <w:pPr>
+        <w:pStyle w:val="NormalWeb"/>
+        <w:tabs>
+          <w:tab w:val="left" w:pos="1843"/>
+          <w:tab w:val="left" w:pos="1985"/>
+          <w:tab w:val="left" w:leader="dot" w:pos="5387"/>
+          <w:tab w:val="left" w:pos="7655"/>
+          <w:tab w:val="left" w:pos="7938"/>
+        </w:tabs>
+        <w:kinsoku w:val="0"/>
+        <w:overflowPunct w:val="0"/>
+        <w:spacing w:before="0" w:beforeAutospacing="0" w:after="0" w:afterAutospacing="0" w:line="480" w:lineRule="auto"/>
+        <w:textAlignment w:val="baseline"/>
+        <w:rPr>
+          <w:rFonts w:eastAsia="+mn-ea"/>
+          <w:color w:val="000000"/>
+          <w:kern w:val="24"/>
+          <w:lang w:val="id-ID"/>
+        </w:rPr>
+      </w:pPr>
     </w:p>
     <w:sectPr>
       <w:headerReference w:type="default" r:id="rId7"/>
@@ -1117,7 +1191,7 @@
 </file>
 
 <file path=word/endnotes.xml><?xml version="1.0" encoding="utf-8"?>
-<w:endnotes xmlns:wpc="http://schemas.microsoft.com/office/word/2010/wordprocessingCanvas" xmlns:mc="http://schemas.openxmlformats.org/markup-compatibility/2006" xmlns:o="urn:schemas-microsoft-com:office:office" xmlns:r="http://schemas.openxmlformats.org/officeDocument/2006/relationships" xmlns:m="http://schemas.openxmlformats.org/officeDocument/2006/math" xmlns:v="urn:schemas-microsoft-com:vml" xmlns:wp14="http://schemas.microsoft.com/office/word/2010/wordprocessingDrawing" xmlns:wp="http://schemas.openxmlformats.org/drawingml/2006/wordprocessingDrawing" xmlns:w10="urn:schemas-microsoft-com:office:word" xmlns:w="http://schemas.openxmlformats.org/wordprocessingml/2006/main" xmlns:w14="http://schemas.microsoft.com/office/word/2010/wordml" xmlns:w15="http://schemas.microsoft.com/office/word/2012/wordml" xmlns:wpg="http://schemas.microsoft.com/office/word/2010/wordprocessingGroup" xmlns:wpi="http://schemas.microsoft.com/office/word/2010/wordprocessingInk" xmlns:wne="http://schemas.microsoft.com/office/word/2006/wordml" xmlns:wps="http://schemas.microsoft.com/office/word/2010/wordprocessingShape" mc:Ignorable="w14 w15 wp14">
+<w:endnotes xmlns:wpc="http://schemas.microsoft.com/office/word/2010/wordprocessingCanvas" xmlns:cx="http://schemas.microsoft.com/office/drawing/2014/chartex" xmlns:cx1="http://schemas.microsoft.com/office/drawing/2015/9/8/chartex" xmlns:cx2="http://schemas.microsoft.com/office/drawing/2015/10/21/chartex" xmlns:cx3="http://schemas.microsoft.com/office/drawing/2016/5/9/chartex" xmlns:cx4="http://schemas.microsoft.com/office/drawing/2016/5/10/chartex" xmlns:cx5="http://schemas.microsoft.com/office/drawing/2016/5/11/chartex" xmlns:cx6="http://schemas.microsoft.com/office/drawing/2016/5/12/chartex" xmlns:cx7="http://schemas.microsoft.com/office/drawing/2016/5/13/chartex" xmlns:cx8="http://schemas.microsoft.com/office/drawing/2016/5/14/chartex" xmlns:mc="http://schemas.openxmlformats.org/markup-compatibility/2006" xmlns:aink="http://schemas.microsoft.com/office/drawing/2016/ink" xmlns:am3d="http://schemas.microsoft.com/office/drawing/2017/model3d" xmlns:o="urn:schemas-microsoft-com:office:office" xmlns:r="http://schemas.openxmlformats.org/officeDocument/2006/relationships" xmlns:m="http://schemas.openxmlformats.org/officeDocument/2006/math" xmlns:v="urn:schemas-microsoft-com:vml" xmlns:wp14="http://schemas.microsoft.com/office/word/2010/wordprocessingDrawing" xmlns:wp="http://schemas.openxmlformats.org/drawingml/2006/wordprocessingDrawing" xmlns:w10="urn:schemas-microsoft-com:office:word" xmlns:w="http://schemas.openxmlformats.org/wordprocessingml/2006/main" xmlns:w14="http://schemas.microsoft.com/office/word/2010/wordml" xmlns:w15="http://schemas.microsoft.com/office/word/2012/wordml" xmlns:w16cid="http://schemas.microsoft.com/office/word/2016/wordml/cid" xmlns:w16se="http://schemas.microsoft.com/office/word/2015/wordml/symex" xmlns:wpg="http://schemas.microsoft.com/office/word/2010/wordprocessingGroup" xmlns:wpi="http://schemas.microsoft.com/office/word/2010/wordprocessingInk" xmlns:wne="http://schemas.microsoft.com/office/word/2006/wordml" xmlns:wps="http://schemas.microsoft.com/office/word/2010/wordprocessingShape" mc:Ignorable="w14 w15 w16se w16cid wp14">
   <w:endnote w:type="separator" w:id="-1">
     <w:p>
       <w:r>
@@ -1136,7 +1210,7 @@
 </file>
 
 <file path=word/footer1.xml><?xml version="1.0" encoding="utf-8"?>
-<w:ftr xmlns:wpc="http://schemas.microsoft.com/office/word/2010/wordprocessingCanvas" xmlns:mc="http://schemas.openxmlformats.org/markup-compatibility/2006" xmlns:o="urn:schemas-microsoft-com:office:office" xmlns:r="http://schemas.openxmlformats.org/officeDocument/2006/relationships" xmlns:m="http://schemas.openxmlformats.org/officeDocument/2006/math" xmlns:v="urn:schemas-microsoft-com:vml" xmlns:wp14="http://schemas.microsoft.com/office/word/2010/wordprocessingDrawing" xmlns:wp="http://schemas.openxmlformats.org/drawingml/2006/wordprocessingDrawing" xmlns:w10="urn:schemas-microsoft-com:office:word" xmlns:w="http://schemas.openxmlformats.org/wordprocessingml/2006/main" xmlns:w14="http://schemas.microsoft.com/office/word/2010/wordml" xmlns:w15="http://schemas.microsoft.com/office/word/2012/wordml" xmlns:wpg="http://schemas.microsoft.com/office/word/2010/wordprocessingGroup" xmlns:wpi="http://schemas.microsoft.com/office/word/2010/wordprocessingInk" xmlns:wne="http://schemas.microsoft.com/office/word/2006/wordml" xmlns:wps="http://schemas.microsoft.com/office/word/2010/wordprocessingShape" mc:Ignorable="w14 w15 wp14">
+<w:ftr xmlns:wpc="http://schemas.microsoft.com/office/word/2010/wordprocessingCanvas" xmlns:cx="http://schemas.microsoft.com/office/drawing/2014/chartex" xmlns:cx1="http://schemas.microsoft.com/office/drawing/2015/9/8/chartex" xmlns:cx2="http://schemas.microsoft.com/office/drawing/2015/10/21/chartex" xmlns:cx3="http://schemas.microsoft.com/office/drawing/2016/5/9/chartex" xmlns:cx4="http://schemas.microsoft.com/office/drawing/2016/5/10/chartex" xmlns:cx5="http://schemas.microsoft.com/office/drawing/2016/5/11/chartex" xmlns:cx6="http://schemas.microsoft.com/office/drawing/2016/5/12/chartex" xmlns:cx7="http://schemas.microsoft.com/office/drawing/2016/5/13/chartex" xmlns:cx8="http://schemas.microsoft.com/office/drawing/2016/5/14/chartex" xmlns:mc="http://schemas.openxmlformats.org/markup-compatibility/2006" xmlns:aink="http://schemas.microsoft.com/office/drawing/2016/ink" xmlns:am3d="http://schemas.microsoft.com/office/drawing/2017/model3d" xmlns:o="urn:schemas-microsoft-com:office:office" xmlns:r="http://schemas.openxmlformats.org/officeDocument/2006/relationships" xmlns:m="http://schemas.openxmlformats.org/officeDocument/2006/math" xmlns:v="urn:schemas-microsoft-com:vml" xmlns:wp14="http://schemas.microsoft.com/office/word/2010/wordprocessingDrawing" xmlns:wp="http://schemas.openxmlformats.org/drawingml/2006/wordprocessingDrawing" xmlns:w10="urn:schemas-microsoft-com:office:word" xmlns:w="http://schemas.openxmlformats.org/wordprocessingml/2006/main" xmlns:w14="http://schemas.microsoft.com/office/word/2010/wordml" xmlns:w15="http://schemas.microsoft.com/office/word/2012/wordml" xmlns:w16cid="http://schemas.microsoft.com/office/word/2016/wordml/cid" xmlns:w16se="http://schemas.microsoft.com/office/word/2015/wordml/symex" xmlns:wpg="http://schemas.microsoft.com/office/word/2010/wordprocessingGroup" xmlns:wpi="http://schemas.microsoft.com/office/word/2010/wordprocessingInk" xmlns:wne="http://schemas.microsoft.com/office/word/2006/wordml" xmlns:wps="http://schemas.microsoft.com/office/word/2010/wordprocessingShape" mc:Ignorable="w14 w15 w16se w16cid wp14">
   <w:p>
     <w:pPr>
       <w:pStyle w:val="Footer"/>
@@ -1173,7 +1247,7 @@
 </file>
 
 <file path=word/footnotes.xml><?xml version="1.0" encoding="utf-8"?>
-<w:footnotes xmlns:wpc="http://schemas.microsoft.com/office/word/2010/wordprocessingCanvas" xmlns:mc="http://schemas.openxmlformats.org/markup-compatibility/2006" xmlns:o="urn:schemas-microsoft-com:office:office" xmlns:r="http://schemas.openxmlformats.org/officeDocument/2006/relationships" xmlns:m="http://schemas.openxmlformats.org/officeDocument/2006/math" xmlns:v="urn:schemas-microsoft-com:vml" xmlns:wp14="http://schemas.microsoft.com/office/word/2010/wordprocessingDrawing" xmlns:wp="http://schemas.openxmlformats.org/drawingml/2006/wordprocessingDrawing" xmlns:w10="urn:schemas-microsoft-com:office:word" xmlns:w="http://schemas.openxmlformats.org/wordprocessingml/2006/main" xmlns:w14="http://schemas.microsoft.com/office/word/2010/wordml" xmlns:w15="http://schemas.microsoft.com/office/word/2012/wordml" xmlns:wpg="http://schemas.microsoft.com/office/word/2010/wordprocessingGroup" xmlns:wpi="http://schemas.microsoft.com/office/word/2010/wordprocessingInk" xmlns:wne="http://schemas.microsoft.com/office/word/2006/wordml" xmlns:wps="http://schemas.microsoft.com/office/word/2010/wordprocessingShape" mc:Ignorable="w14 w15 wp14">
+<w:footnotes xmlns:wpc="http://schemas.microsoft.com/office/word/2010/wordprocessingCanvas" xmlns:cx="http://schemas.microsoft.com/office/drawing/2014/chartex" xmlns:cx1="http://schemas.microsoft.com/office/drawing/2015/9/8/chartex" xmlns:cx2="http://schemas.microsoft.com/office/drawing/2015/10/21/chartex" xmlns:cx3="http://schemas.microsoft.com/office/drawing/2016/5/9/chartex" xmlns:cx4="http://schemas.microsoft.com/office/drawing/2016/5/10/chartex" xmlns:cx5="http://schemas.microsoft.com/office/drawing/2016/5/11/chartex" xmlns:cx6="http://schemas.microsoft.com/office/drawing/2016/5/12/chartex" xmlns:cx7="http://schemas.microsoft.com/office/drawing/2016/5/13/chartex" xmlns:cx8="http://schemas.microsoft.com/office/drawing/2016/5/14/chartex" xmlns:mc="http://schemas.openxmlformats.org/markup-compatibility/2006" xmlns:aink="http://schemas.microsoft.com/office/drawing/2016/ink" xmlns:am3d="http://schemas.microsoft.com/office/drawing/2017/model3d" xmlns:o="urn:schemas-microsoft-com:office:office" xmlns:r="http://schemas.openxmlformats.org/officeDocument/2006/relationships" xmlns:m="http://schemas.openxmlformats.org/officeDocument/2006/math" xmlns:v="urn:schemas-microsoft-com:vml" xmlns:wp14="http://schemas.microsoft.com/office/word/2010/wordprocessingDrawing" xmlns:wp="http://schemas.openxmlformats.org/drawingml/2006/wordprocessingDrawing" xmlns:w10="urn:schemas-microsoft-com:office:word" xmlns:w="http://schemas.openxmlformats.org/wordprocessingml/2006/main" xmlns:w14="http://schemas.microsoft.com/office/word/2010/wordml" xmlns:w15="http://schemas.microsoft.com/office/word/2012/wordml" xmlns:w16cid="http://schemas.microsoft.com/office/word/2016/wordml/cid" xmlns:w16se="http://schemas.microsoft.com/office/word/2015/wordml/symex" xmlns:wpg="http://schemas.microsoft.com/office/word/2010/wordprocessingGroup" xmlns:wpi="http://schemas.microsoft.com/office/word/2010/wordprocessingInk" xmlns:wne="http://schemas.microsoft.com/office/word/2006/wordml" xmlns:wps="http://schemas.microsoft.com/office/word/2010/wordprocessingShape" mc:Ignorable="w14 w15 w16se w16cid wp14">
   <w:footnote w:type="separator" w:id="-1">
     <w:p>
       <w:r>
@@ -1192,7 +1266,7 @@
 </file>
 
 <file path=word/header1.xml><?xml version="1.0" encoding="utf-8"?>
-<w:hdr xmlns:wpc="http://schemas.microsoft.com/office/word/2010/wordprocessingCanvas" xmlns:mc="http://schemas.openxmlformats.org/markup-compatibility/2006" xmlns:o="urn:schemas-microsoft-com:office:office" xmlns:r="http://schemas.openxmlformats.org/officeDocument/2006/relationships" xmlns:m="http://schemas.openxmlformats.org/officeDocument/2006/math" xmlns:v="urn:schemas-microsoft-com:vml" xmlns:wp14="http://schemas.microsoft.com/office/word/2010/wordprocessingDrawing" xmlns:wp="http://schemas.openxmlformats.org/drawingml/2006/wordprocessingDrawing" xmlns:w10="urn:schemas-microsoft-com:office:word" xmlns:w="http://schemas.openxmlformats.org/wordprocessingml/2006/main" xmlns:w14="http://schemas.microsoft.com/office/word/2010/wordml" xmlns:w15="http://schemas.microsoft.com/office/word/2012/wordml" xmlns:wpg="http://schemas.microsoft.com/office/word/2010/wordprocessingGroup" xmlns:wpi="http://schemas.microsoft.com/office/word/2010/wordprocessingInk" xmlns:wne="http://schemas.microsoft.com/office/word/2006/wordml" xmlns:wps="http://schemas.microsoft.com/office/word/2010/wordprocessingShape" mc:Ignorable="w14 w15 wp14">
+<w:hdr xmlns:wpc="http://schemas.microsoft.com/office/word/2010/wordprocessingCanvas" xmlns:cx="http://schemas.microsoft.com/office/drawing/2014/chartex" xmlns:cx1="http://schemas.microsoft.com/office/drawing/2015/9/8/chartex" xmlns:cx2="http://schemas.microsoft.com/office/drawing/2015/10/21/chartex" xmlns:cx3="http://schemas.microsoft.com/office/drawing/2016/5/9/chartex" xmlns:cx4="http://schemas.microsoft.com/office/drawing/2016/5/10/chartex" xmlns:cx5="http://schemas.microsoft.com/office/drawing/2016/5/11/chartex" xmlns:cx6="http://schemas.microsoft.com/office/drawing/2016/5/12/chartex" xmlns:cx7="http://schemas.microsoft.com/office/drawing/2016/5/13/chartex" xmlns:cx8="http://schemas.microsoft.com/office/drawing/2016/5/14/chartex" xmlns:mc="http://schemas.openxmlformats.org/markup-compatibility/2006" xmlns:aink="http://schemas.microsoft.com/office/drawing/2016/ink" xmlns:am3d="http://schemas.microsoft.com/office/drawing/2017/model3d" xmlns:o="urn:schemas-microsoft-com:office:office" xmlns:r="http://schemas.openxmlformats.org/officeDocument/2006/relationships" xmlns:m="http://schemas.openxmlformats.org/officeDocument/2006/math" xmlns:v="urn:schemas-microsoft-com:vml" xmlns:wp14="http://schemas.microsoft.com/office/word/2010/wordprocessingDrawing" xmlns:wp="http://schemas.openxmlformats.org/drawingml/2006/wordprocessingDrawing" xmlns:w10="urn:schemas-microsoft-com:office:word" xmlns:w="http://schemas.openxmlformats.org/wordprocessingml/2006/main" xmlns:w14="http://schemas.microsoft.com/office/word/2010/wordml" xmlns:w15="http://schemas.microsoft.com/office/word/2012/wordml" xmlns:w16cid="http://schemas.microsoft.com/office/word/2016/wordml/cid" xmlns:w16se="http://schemas.microsoft.com/office/word/2015/wordml/symex" xmlns:wpg="http://schemas.microsoft.com/office/word/2010/wordprocessingGroup" xmlns:wpi="http://schemas.microsoft.com/office/word/2010/wordprocessingInk" xmlns:wne="http://schemas.microsoft.com/office/word/2006/wordml" xmlns:wps="http://schemas.microsoft.com/office/word/2010/wordprocessingShape" mc:Ignorable="w14 w15 w16se w16cid wp14">
   <w:p>
     <w:pPr>
       <w:rPr>
@@ -1381,7 +1455,6 @@
                               <w:szCs w:val="24"/>
                             </w:rPr>
                           </w:pPr>
-                          <w:proofErr w:type="spellStart"/>
                           <w:r>
                             <w:rPr>
                               <w:b w:val="0"/>
@@ -1390,7 +1463,6 @@
                             </w:rPr>
                             <w:t>Jalan</w:t>
                           </w:r>
-                          <w:proofErr w:type="spellEnd"/>
                           <w:r>
                             <w:rPr>
                               <w:b w:val="0"/>
@@ -1399,7 +1471,6 @@
                             </w:rPr>
                             <w:t xml:space="preserve"> </w:t>
                           </w:r>
-                          <w:proofErr w:type="spellStart"/>
                           <w:r>
                             <w:rPr>
                               <w:b w:val="0"/>
@@ -1408,7 +1479,6 @@
                             </w:rPr>
                             <w:t>Universitas</w:t>
                           </w:r>
-                          <w:proofErr w:type="spellEnd"/>
                           <w:r>
                             <w:rPr>
                               <w:b w:val="0"/>
@@ -1439,25 +1509,7 @@
                               <w:sz w:val="24"/>
                               <w:szCs w:val="24"/>
                             </w:rPr>
-                            <w:t xml:space="preserve"> </w:t>
-                          </w:r>
-                          <w:proofErr w:type="spellStart"/>
-                          <w:r>
-                            <w:rPr>
-                              <w:b w:val="0"/>
-                              <w:sz w:val="24"/>
-                              <w:szCs w:val="24"/>
-                            </w:rPr>
-                            <w:t>Kampus</w:t>
-                          </w:r>
-                          <w:proofErr w:type="spellEnd"/>
-                          <w:r>
-                            <w:rPr>
-                              <w:b w:val="0"/>
-                              <w:sz w:val="24"/>
-                              <w:szCs w:val="24"/>
-                            </w:rPr>
-                            <w:t xml:space="preserve"> USU,</w:t>
+                            <w:t xml:space="preserve"> Kampus USU,</w:t>
                           </w:r>
                           <w:r>
                             <w:rPr>
@@ -1523,25 +1575,7 @@
                               <w:sz w:val="24"/>
                               <w:szCs w:val="24"/>
                             </w:rPr>
-                            <w:t xml:space="preserve">@usu.ac.id, </w:t>
-                          </w:r>
-                          <w:proofErr w:type="spellStart"/>
-                          <w:r>
-                            <w:rPr>
-                              <w:b w:val="0"/>
-                              <w:sz w:val="24"/>
-                              <w:szCs w:val="24"/>
-                            </w:rPr>
-                            <w:t>laman</w:t>
-                          </w:r>
-                          <w:proofErr w:type="spellEnd"/>
-                          <w:r>
-                            <w:rPr>
-                              <w:b w:val="0"/>
-                              <w:sz w:val="24"/>
-                              <w:szCs w:val="24"/>
-                            </w:rPr>
-                            <w:t>: http://</w:t>
+                            <w:t>@usu.ac.id, laman: http://</w:t>
                           </w:r>
                           <w:r>
                             <w:rPr>
@@ -1586,13 +1620,13 @@
             </wp:anchor>
           </w:drawing>
         </mc:Choice>
-        <mc:Fallback xmlns:mv="urn:schemas-microsoft-com:mac:vml" xmlns:mo="http://schemas.microsoft.com/office/mac/office/2008/main">
+        <mc:Fallback>
           <w:pict>
-            <v:shapetype w14:anchorId="659E9736" id="_x0000_t202" coordsize="21600,21600" o:spt="202" path="m0,0l0,21600,21600,21600,21600,0xe">
+            <v:shapetype w14:anchorId="659E9736" id="_x0000_t202" coordsize="21600,21600" o:spt="202" path="m,l,21600r21600,l21600,xe">
               <v:stroke joinstyle="miter"/>
               <v:path gradientshapeok="t" o:connecttype="rect"/>
             </v:shapetype>
-            <v:shape id="Text Box 1" o:spid="_x0000_s1026" type="#_x0000_t202" style="position:absolute;margin-left:64.55pt;margin-top:6.05pt;width:447pt;height:84.4pt;z-index:-251657216;visibility:visible;mso-wrap-style:square;mso-width-percent:0;mso-height-percent:0;mso-wrap-distance-left:9pt;mso-wrap-distance-top:0;mso-wrap-distance-right:9pt;mso-wrap-distance-bottom:0;mso-position-horizontal:absolute;mso-position-horizontal-relative:text;mso-position-vertical:absolute;mso-position-vertical-relative:text;mso-width-percent:0;mso-height-percent:0;mso-width-relative:page;mso-height-relative:page;v-text-anchor:top" o:gfxdata="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" strokecolor="white">
+            <v:shape id="Text Box 1" o:spid="_x0000_s1026" type="#_x0000_t202" style="position:absolute;margin-left:64.55pt;margin-top:6.05pt;width:447pt;height:84.4pt;z-index:-251657216;visibility:visible;mso-wrap-style:square;mso-width-percent:0;mso-height-percent:0;mso-wrap-distance-left:9pt;mso-wrap-distance-top:0;mso-wrap-distance-right:9pt;mso-wrap-distance-bottom:0;mso-position-horizontal:absolute;mso-position-horizontal-relative:text;mso-position-vertical:absolute;mso-position-vertical-relative:text;mso-width-percent:0;mso-height-percent:0;mso-width-relative:page;mso-height-relative:page;v-text-anchor:top" o:gfxdata="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" strokecolor="white">
               <v:textbox>
                 <w:txbxContent>
                   <w:p>
@@ -1723,7 +1757,6 @@
                         <w:szCs w:val="24"/>
                       </w:rPr>
                     </w:pPr>
-                    <w:proofErr w:type="spellStart"/>
                     <w:r>
                       <w:rPr>
                         <w:b w:val="0"/>
@@ -1732,7 +1765,6 @@
                       </w:rPr>
                       <w:t>Jalan</w:t>
                     </w:r>
-                    <w:proofErr w:type="spellEnd"/>
                     <w:r>
                       <w:rPr>
                         <w:b w:val="0"/>
@@ -1779,25 +1811,7 @@
                         <w:sz w:val="24"/>
                         <w:szCs w:val="24"/>
                       </w:rPr>
-                      <w:t xml:space="preserve"> </w:t>
-                    </w:r>
-                    <w:proofErr w:type="spellStart"/>
-                    <w:r>
-                      <w:rPr>
-                        <w:b w:val="0"/>
-                        <w:sz w:val="24"/>
-                        <w:szCs w:val="24"/>
-                      </w:rPr>
-                      <w:t>Kampus</w:t>
-                    </w:r>
-                    <w:proofErr w:type="spellEnd"/>
-                    <w:r>
-                      <w:rPr>
-                        <w:b w:val="0"/>
-                        <w:sz w:val="24"/>
-                        <w:szCs w:val="24"/>
-                      </w:rPr>
-                      <w:t xml:space="preserve"> USU,</w:t>
+                      <w:t xml:space="preserve"> Kampus USU,</w:t>
                     </w:r>
                     <w:r>
                       <w:rPr>
@@ -1863,25 +1877,7 @@
                         <w:sz w:val="24"/>
                         <w:szCs w:val="24"/>
                       </w:rPr>
-                      <w:t xml:space="preserve">@usu.ac.id, </w:t>
-                    </w:r>
-                    <w:proofErr w:type="spellStart"/>
-                    <w:r>
-                      <w:rPr>
-                        <w:b w:val="0"/>
-                        <w:sz w:val="24"/>
-                        <w:szCs w:val="24"/>
-                      </w:rPr>
-                      <w:t>laman</w:t>
-                    </w:r>
-                    <w:proofErr w:type="spellEnd"/>
-                    <w:r>
-                      <w:rPr>
-                        <w:b w:val="0"/>
-                        <w:sz w:val="24"/>
-                        <w:szCs w:val="24"/>
-                      </w:rPr>
-                      <w:t>: http://</w:t>
+                      <w:t>@usu.ac.id, laman: http://</w:t>
                     </w:r>
                     <w:r>
                       <w:rPr>
@@ -2122,7 +2118,7 @@
             </wp:anchor>
           </w:drawing>
         </mc:Choice>
-        <mc:Fallback xmlns:w16se="http://schemas.microsoft.com/office/word/2015/wordml/symex" xmlns:cx8="http://schemas.microsoft.com/office/drawing/2016/5/14/chartex" xmlns:cx7="http://schemas.microsoft.com/office/drawing/2016/5/13/chartex" xmlns:cx6="http://schemas.microsoft.com/office/drawing/2016/5/12/chartex" xmlns:cx5="http://schemas.microsoft.com/office/drawing/2016/5/11/chartex" xmlns:cx4="http://schemas.microsoft.com/office/drawing/2016/5/10/chartex" xmlns:cx3="http://schemas.microsoft.com/office/drawing/2016/5/9/chartex" xmlns:cx2="http://schemas.microsoft.com/office/drawing/2015/10/21/chartex" xmlns:cx1="http://schemas.microsoft.com/office/drawing/2015/9/8/chartex" xmlns:cx="http://schemas.microsoft.com/office/drawing/2014/chartex" xmlns:mv="urn:schemas-microsoft-com:mac:vml" xmlns:mo="http://schemas.microsoft.com/office/mac/office/2008/main">
+        <mc:Fallback xmlns:mo="http://schemas.microsoft.com/office/mac/office/2008/main" xmlns:mv="urn:schemas-microsoft-com:mac:vml">
           <w:pict>
             <v:shape w14:anchorId="25069269" id="Freeform 5" o:spid="_x0000_s1026" style="position:absolute;margin-left:-1.5pt;margin-top:61.6pt;width:525.75pt;height:0;z-index:251661312;visibility:visible;mso-wrap-style:square;mso-width-percent:0;mso-height-percent:0;mso-wrap-distance-left:9pt;mso-wrap-distance-top:0;mso-wrap-distance-right:9pt;mso-wrap-distance-bottom:0;mso-position-horizontal:absolute;mso-position-horizontal-relative:text;mso-position-vertical:absolute;mso-position-vertical-relative:text;mso-width-percent:0;mso-height-percent:0;mso-width-relative:page;mso-height-relative:page;v-text-anchor:top" coordsize="10515,1" o:gfxdata="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" path="m0,0l10515,0e" filled="f" strokeweight="2.25pt">
               <v:path arrowok="t" o:connecttype="custom" o:connectlocs="0,0;2147483646,0" o:connectangles="0,0"/>
@@ -2136,7 +2132,7 @@
 </file>
 
 <file path=word/numbering.xml><?xml version="1.0" encoding="utf-8"?>
-<w:numbering xmlns:wpc="http://schemas.microsoft.com/office/word/2010/wordprocessingCanvas" xmlns:mc="http://schemas.openxmlformats.org/markup-compatibility/2006" xmlns:o="urn:schemas-microsoft-com:office:office" xmlns:r="http://schemas.openxmlformats.org/officeDocument/2006/relationships" xmlns:m="http://schemas.openxmlformats.org/officeDocument/2006/math" xmlns:v="urn:schemas-microsoft-com:vml" xmlns:wp14="http://schemas.microsoft.com/office/word/2010/wordprocessingDrawing" xmlns:wp="http://schemas.openxmlformats.org/drawingml/2006/wordprocessingDrawing" xmlns:w10="urn:schemas-microsoft-com:office:word" xmlns:w="http://schemas.openxmlformats.org/wordprocessingml/2006/main" xmlns:w14="http://schemas.microsoft.com/office/word/2010/wordml" xmlns:w15="http://schemas.microsoft.com/office/word/2012/wordml" xmlns:wpg="http://schemas.microsoft.com/office/word/2010/wordprocessingGroup" xmlns:wpi="http://schemas.microsoft.com/office/word/2010/wordprocessingInk" xmlns:wne="http://schemas.microsoft.com/office/word/2006/wordml" xmlns:wps="http://schemas.microsoft.com/office/word/2010/wordprocessingShape" mc:Ignorable="w14 w15 wp14">
+<w:numbering xmlns:wpc="http://schemas.microsoft.com/office/word/2010/wordprocessingCanvas" xmlns:cx="http://schemas.microsoft.com/office/drawing/2014/chartex" xmlns:cx1="http://schemas.microsoft.com/office/drawing/2015/9/8/chartex" xmlns:cx2="http://schemas.microsoft.com/office/drawing/2015/10/21/chartex" xmlns:cx3="http://schemas.microsoft.com/office/drawing/2016/5/9/chartex" xmlns:cx4="http://schemas.microsoft.com/office/drawing/2016/5/10/chartex" xmlns:cx5="http://schemas.microsoft.com/office/drawing/2016/5/11/chartex" xmlns:cx6="http://schemas.microsoft.com/office/drawing/2016/5/12/chartex" xmlns:cx7="http://schemas.microsoft.com/office/drawing/2016/5/13/chartex" xmlns:cx8="http://schemas.microsoft.com/office/drawing/2016/5/14/chartex" xmlns:mc="http://schemas.openxmlformats.org/markup-compatibility/2006" xmlns:aink="http://schemas.microsoft.com/office/drawing/2016/ink" xmlns:am3d="http://schemas.microsoft.com/office/drawing/2017/model3d" xmlns:o="urn:schemas-microsoft-com:office:office" xmlns:r="http://schemas.openxmlformats.org/officeDocument/2006/relationships" xmlns:m="http://schemas.openxmlformats.org/officeDocument/2006/math" xmlns:v="urn:schemas-microsoft-com:vml" xmlns:wp14="http://schemas.microsoft.com/office/word/2010/wordprocessingDrawing" xmlns:wp="http://schemas.openxmlformats.org/drawingml/2006/wordprocessingDrawing" xmlns:w10="urn:schemas-microsoft-com:office:word" xmlns:w="http://schemas.openxmlformats.org/wordprocessingml/2006/main" xmlns:w14="http://schemas.microsoft.com/office/word/2010/wordml" xmlns:w15="http://schemas.microsoft.com/office/word/2012/wordml" xmlns:w16cid="http://schemas.microsoft.com/office/word/2016/wordml/cid" xmlns:w16se="http://schemas.microsoft.com/office/word/2015/wordml/symex" xmlns:wpg="http://schemas.microsoft.com/office/word/2010/wordprocessingGroup" xmlns:wpi="http://schemas.microsoft.com/office/word/2010/wordprocessingInk" xmlns:wne="http://schemas.microsoft.com/office/word/2006/wordml" xmlns:wps="http://schemas.microsoft.com/office/word/2010/wordprocessingShape" mc:Ignorable="w14 w15 w16se w16cid wp14">
   <w:abstractNum w:abstractNumId="0" w15:restartNumberingAfterBreak="0">
     <w:nsid w:val="02E25034"/>
     <w:multiLevelType w:val="hybridMultilevel"/>
@@ -2779,7 +2775,7 @@
 </file>
 
 <file path=word/styles.xml><?xml version="1.0" encoding="utf-8"?>
-<w:styles xmlns:mc="http://schemas.openxmlformats.org/markup-compatibility/2006" xmlns:r="http://schemas.openxmlformats.org/officeDocument/2006/relationships" xmlns:w="http://schemas.openxmlformats.org/wordprocessingml/2006/main" xmlns:w14="http://schemas.microsoft.com/office/word/2010/wordml" xmlns:w15="http://schemas.microsoft.com/office/word/2012/wordml" mc:Ignorable="w14 w15">
+<w:styles xmlns:mc="http://schemas.openxmlformats.org/markup-compatibility/2006" xmlns:r="http://schemas.openxmlformats.org/officeDocument/2006/relationships" xmlns:w="http://schemas.openxmlformats.org/wordprocessingml/2006/main" xmlns:w14="http://schemas.microsoft.com/office/word/2010/wordml" xmlns:w15="http://schemas.microsoft.com/office/word/2012/wordml" xmlns:w16cid="http://schemas.microsoft.com/office/word/2016/wordml/cid" xmlns:w16se="http://schemas.microsoft.com/office/word/2015/wordml/symex" mc:Ignorable="w14 w15 w16se w16cid">
   <w:docDefaults>
     <w:rPrDefault>
       <w:rPr>
@@ -2795,7 +2791,7 @@
       </w:pPr>
     </w:pPrDefault>
   </w:docDefaults>
-  <w:latentStyles w:defLockedState="0" w:defUIPriority="99" w:defSemiHidden="0" w:defUnhideWhenUsed="0" w:defQFormat="0" w:count="371">
+  <w:latentStyles w:defLockedState="0" w:defUIPriority="99" w:defSemiHidden="0" w:defUnhideWhenUsed="0" w:defQFormat="0" w:count="375">
     <w:lsdException w:name="Normal" w:uiPriority="0" w:qFormat="1"/>
     <w:lsdException w:name="heading 1" w:uiPriority="0" w:qFormat="1"/>
     <w:lsdException w:name="heading 2" w:semiHidden="1" w:uiPriority="9" w:unhideWhenUsed="1" w:qFormat="1"/>
@@ -2901,7 +2897,6 @@
     <w:lsdException w:name="HTML Sample" w:semiHidden="1" w:unhideWhenUsed="1"/>
     <w:lsdException w:name="HTML Typewriter" w:semiHidden="1" w:unhideWhenUsed="1"/>
     <w:lsdException w:name="HTML Variable" w:semiHidden="1" w:unhideWhenUsed="1"/>
-    <w:lsdException w:name="Normal Table" w:semiHidden="1" w:unhideWhenUsed="1"/>
     <w:lsdException w:name="annotation subject" w:semiHidden="1" w:unhideWhenUsed="1"/>
     <w:lsdException w:name="No List" w:semiHidden="1" w:unhideWhenUsed="1"/>
     <w:lsdException w:name="Outline List 1" w:semiHidden="1" w:unhideWhenUsed="1"/>
@@ -2945,10 +2940,8 @@
     <w:lsdException w:name="Table Elegant" w:semiHidden="1" w:unhideWhenUsed="1"/>
     <w:lsdException w:name="Table Professional" w:semiHidden="1" w:unhideWhenUsed="1"/>
     <w:lsdException w:name="Table Subtle 1" w:semiHidden="1" w:unhideWhenUsed="1"/>
-    <w:lsdException w:name="Table Subtle 2" w:semiHidden="1" w:unhideWhenUsed="1"/>
     <w:lsdException w:name="Table Web 1" w:semiHidden="1" w:unhideWhenUsed="1"/>
     <w:lsdException w:name="Table Web 2" w:semiHidden="1" w:unhideWhenUsed="1"/>
-    <w:lsdException w:name="Table Web 3" w:semiHidden="1" w:unhideWhenUsed="1"/>
     <w:lsdException w:name="Balloon Text" w:semiHidden="1" w:unhideWhenUsed="1"/>
     <w:lsdException w:name="Table Grid" w:uiPriority="39"/>
     <w:lsdException w:name="Table Theme" w:semiHidden="1" w:unhideWhenUsed="1"/>
@@ -3167,6 +3160,10 @@
     <w:lsdException w:name="List Table 5 Dark Accent 6" w:uiPriority="50"/>
     <w:lsdException w:name="List Table 6 Colorful Accent 6" w:uiPriority="51"/>
     <w:lsdException w:name="List Table 7 Colorful Accent 6" w:uiPriority="52"/>
+    <w:lsdException w:name="Mention" w:semiHidden="1" w:unhideWhenUsed="1"/>
+    <w:lsdException w:name="Smart Hyperlink" w:semiHidden="1" w:unhideWhenUsed="1"/>
+    <w:lsdException w:name="Hashtag" w:semiHidden="1" w:unhideWhenUsed="1"/>
+    <w:lsdException w:name="Unresolved Mention" w:semiHidden="1" w:unhideWhenUsed="1"/>
   </w:latentStyles>
   <w:style w:type="paragraph" w:default="1" w:styleId="Normal">
     <w:name w:val="Normal"/>

</xml_diff>